<commit_message>
realizar alteração de brancj
realizar alteração de brancj
</commit_message>
<xml_diff>
--- a/Documentos/Projeto Charter VIZIAtm.docx
+++ b/Documentos/Projeto Charter VIZIAtm.docx
@@ -39,9 +39,8 @@
                 <w:szCs w:val="28"/>
                 <w:highlight w:val="black"/>
               </w:rPr>
-              <w:t xml:space="preserve">Projeto </w:t>
+              <w:t xml:space="preserve"> </w:t>
             </w:r>
-            <w:proofErr w:type="spellStart"/>
             <w:r>
               <w:rPr>
                 <w:rFonts w:ascii="Arial Black" w:hAnsi="Arial Black"/>
@@ -51,9 +50,8 @@
                 <w:szCs w:val="28"/>
                 <w:highlight w:val="black"/>
               </w:rPr>
-              <w:t>VIZIAtm</w:t>
+              <w:t>Projeto VIZIAtm</w:t>
             </w:r>
-            <w:proofErr w:type="spellEnd"/>
           </w:p>
         </w:tc>
       </w:tr>
@@ -182,25 +180,7 @@
                       <w:b/>
                       <w:color w:val="595959" w:themeColor="text1" w:themeTint="A6"/>
                     </w:rPr>
-                    <w:t xml:space="preserve">Rodrigo </w:t>
-                  </w:r>
-                  <w:proofErr w:type="spellStart"/>
-                  <w:r>
-                    <w:rPr>
-                      <w:rFonts w:ascii="Arial Black" w:hAnsi="Arial Black"/>
-                      <w:b/>
-                      <w:color w:val="595959" w:themeColor="text1" w:themeTint="A6"/>
-                    </w:rPr>
-                    <w:t>Della</w:t>
-                  </w:r>
-                  <w:proofErr w:type="spellEnd"/>
-                  <w:r>
-                    <w:rPr>
-                      <w:rFonts w:ascii="Arial Black" w:hAnsi="Arial Black"/>
-                      <w:b/>
-                      <w:color w:val="595959" w:themeColor="text1" w:themeTint="A6"/>
-                    </w:rPr>
-                    <w:t xml:space="preserve"> Justina</w:t>
+                    <w:t>Rodrigo Della Justina</w:t>
                   </w:r>
                   <w:r>
                     <w:rPr>
@@ -281,34 +261,14 @@
                       <w:color w:val="595959" w:themeColor="text1" w:themeTint="A6"/>
                     </w:rPr>
                   </w:pPr>
-                  <w:proofErr w:type="spellStart"/>
                   <w:r>
                     <w:rPr>
                       <w:rFonts w:ascii="Arial Black" w:hAnsi="Arial Black"/>
                       <w:b/>
                       <w:color w:val="595959" w:themeColor="text1" w:themeTint="A6"/>
                     </w:rPr>
-                    <w:t>Elizandra</w:t>
+                    <w:t>Elizandra Fiorin</w:t>
                   </w:r>
-                  <w:proofErr w:type="spellEnd"/>
-                  <w:r>
-                    <w:rPr>
-                      <w:rFonts w:ascii="Arial Black" w:hAnsi="Arial Black"/>
-                      <w:b/>
-                      <w:color w:val="595959" w:themeColor="text1" w:themeTint="A6"/>
-                    </w:rPr>
-                    <w:t xml:space="preserve"> </w:t>
-                  </w:r>
-                  <w:proofErr w:type="spellStart"/>
-                  <w:r>
-                    <w:rPr>
-                      <w:rFonts w:ascii="Arial Black" w:hAnsi="Arial Black"/>
-                      <w:b/>
-                      <w:color w:val="595959" w:themeColor="text1" w:themeTint="A6"/>
-                    </w:rPr>
-                    <w:t>Fiorin</w:t>
-                  </w:r>
-                  <w:proofErr w:type="spellEnd"/>
                   <w:r>
                     <w:rPr>
                       <w:rFonts w:ascii="Arial Black" w:hAnsi="Arial Black"/>
@@ -449,21 +409,7 @@
         <w:rPr>
           <w:rFonts w:ascii="Arial" w:hAnsi="Arial" w:cs="Arial"/>
         </w:rPr>
-        <w:t xml:space="preserve">da instituição </w:t>
-      </w:r>
-      <w:proofErr w:type="spellStart"/>
-      <w:r>
-        <w:rPr>
-          <w:rFonts w:ascii="Arial" w:hAnsi="Arial" w:cs="Arial"/>
-        </w:rPr>
-        <w:t>Vizivali</w:t>
-      </w:r>
-      <w:proofErr w:type="spellEnd"/>
-      <w:r>
-        <w:rPr>
-          <w:rFonts w:ascii="Arial" w:hAnsi="Arial" w:cs="Arial"/>
-        </w:rPr>
-        <w:t>, com a intenç</w:t>
+        <w:t>da instituição Vizivali, com a intenç</w:t>
       </w:r>
       <w:r>
         <w:rPr>
@@ -570,30 +516,14 @@
         <w:rPr>
           <w:rFonts w:ascii="Arial" w:hAnsi="Arial" w:cs="Arial"/>
         </w:rPr>
-        <w:t xml:space="preserve">Rodrigo </w:t>
-      </w:r>
-      <w:proofErr w:type="spellStart"/>
-      <w:r>
-        <w:rPr>
-          <w:rFonts w:ascii="Arial" w:hAnsi="Arial" w:cs="Arial"/>
-        </w:rPr>
-        <w:t>Della</w:t>
-      </w:r>
-      <w:proofErr w:type="spellEnd"/>
-      <w:r>
-        <w:rPr>
-          <w:rFonts w:ascii="Arial" w:hAnsi="Arial" w:cs="Arial"/>
-        </w:rPr>
-        <w:t xml:space="preserve"> Justina, possui autoridade sobre a área e definições técnicas que corresponde ao desenvolvimento do software (</w:t>
-      </w:r>
-      <w:proofErr w:type="spellStart"/>
+        <w:t>Rodrigo Della Justina, possui autoridade sobre a área e definições técnicas que corresponde ao desenvolvimento do software (</w:t>
+      </w:r>
       <w:r>
         <w:rPr>
           <w:rFonts w:ascii="Arial" w:hAnsi="Arial" w:cs="Arial"/>
         </w:rPr>
         <w:t>Middleware</w:t>
       </w:r>
-      <w:proofErr w:type="spellEnd"/>
       <w:r>
         <w:rPr>
           <w:rFonts w:ascii="Arial" w:hAnsi="Arial" w:cs="Arial"/>
@@ -604,49 +534,7 @@
         <w:rPr>
           <w:rFonts w:ascii="Arial" w:hAnsi="Arial" w:cs="Arial"/>
         </w:rPr>
-        <w:t xml:space="preserve">, possui autoridade para definir recursos (pessoas) do que farão parte do projeto, além de responder pelo cronograma das atividades projetada.  Sua responsabilidade ficará limitada a captação de recursos (financeiros), sendo de responsabilidade da coordenação e direção da instituição </w:t>
-      </w:r>
-      <w:proofErr w:type="spellStart"/>
-      <w:r>
-        <w:rPr>
-          <w:rFonts w:ascii="Arial" w:hAnsi="Arial" w:cs="Arial"/>
-        </w:rPr>
-        <w:t>Vizivali</w:t>
-      </w:r>
-      <w:proofErr w:type="spellEnd"/>
-      <w:r>
-        <w:rPr>
-          <w:rFonts w:ascii="Arial" w:hAnsi="Arial" w:cs="Arial"/>
-        </w:rPr>
-        <w:t xml:space="preserve"> (</w:t>
-      </w:r>
-      <w:proofErr w:type="spellStart"/>
-      <w:r>
-        <w:rPr>
-          <w:rFonts w:ascii="Arial" w:hAnsi="Arial" w:cs="Arial"/>
-        </w:rPr>
-        <w:t>Elizandra</w:t>
-      </w:r>
-      <w:proofErr w:type="spellEnd"/>
-      <w:r>
-        <w:rPr>
-          <w:rFonts w:ascii="Arial" w:hAnsi="Arial" w:cs="Arial"/>
-        </w:rPr>
-        <w:t xml:space="preserve"> </w:t>
-      </w:r>
-      <w:proofErr w:type="spellStart"/>
-      <w:r>
-        <w:rPr>
-          <w:rFonts w:ascii="Arial" w:hAnsi="Arial" w:cs="Arial"/>
-        </w:rPr>
-        <w:t>Fiorin</w:t>
-      </w:r>
-      <w:proofErr w:type="spellEnd"/>
-      <w:r>
-        <w:rPr>
-          <w:rFonts w:ascii="Arial" w:hAnsi="Arial" w:cs="Arial"/>
-        </w:rPr>
-        <w:t>).</w:t>
+        <w:t>, possui autoridade para definir recursos (pessoas) do que farão parte do projeto, além de responder pelo cronograma das atividades projetada.  Sua responsabilidade ficará limitada a captação de recursos (financeiros), sendo de responsabilidade da coordenação e direção da instituição Vizivali (Elizandra Fiorin).</w:t>
       </w:r>
     </w:p>
     <w:p>
@@ -854,21 +742,7 @@
         <w:rPr>
           <w:rFonts w:ascii="Arial" w:hAnsi="Arial" w:cs="Arial"/>
         </w:rPr>
-        <w:t xml:space="preserve">O orçamento para este projeto é de R$ 1800,00 (Hum mil e oitocentos reais), considerando a aquisição de um monitor </w:t>
-      </w:r>
-      <w:proofErr w:type="spellStart"/>
-      <w:r>
-        <w:rPr>
-          <w:rFonts w:ascii="Arial" w:hAnsi="Arial" w:cs="Arial"/>
-        </w:rPr>
-        <w:t>Touch</w:t>
-      </w:r>
-      <w:proofErr w:type="spellEnd"/>
-      <w:r>
-        <w:rPr>
-          <w:rFonts w:ascii="Arial" w:hAnsi="Arial" w:cs="Arial"/>
-        </w:rPr>
-        <w:t xml:space="preserve"> Screen, o projeto e desenvolvimento da estrutura que irá comportar </w:t>
+        <w:t xml:space="preserve">O orçamento para este projeto é de R$ 1800,00 (Hum mil e oitocentos reais), considerando a aquisição de um monitor Touch Screen, o projeto e desenvolvimento da estrutura que irá comportar </w:t>
       </w:r>
       <w:r>
         <w:rPr>
@@ -944,21 +818,7 @@
         <w:rPr>
           <w:rFonts w:ascii="Arial" w:hAnsi="Arial" w:cs="Arial"/>
         </w:rPr>
-        <w:t>O coordenador do projeto terá uma equipe composta por apenas 1 (um) desenvolvedor (programador), necessitará de um laboratório e um microcomputador com sistema operacional Linux (</w:t>
-      </w:r>
-      <w:proofErr w:type="spellStart"/>
-      <w:r>
-        <w:rPr>
-          <w:rFonts w:ascii="Arial" w:hAnsi="Arial" w:cs="Arial"/>
-        </w:rPr>
-        <w:t>Debian</w:t>
-      </w:r>
-      <w:proofErr w:type="spellEnd"/>
-      <w:r>
-        <w:rPr>
-          <w:rFonts w:ascii="Arial" w:hAnsi="Arial" w:cs="Arial"/>
-        </w:rPr>
-        <w:t>)</w:t>
+        <w:t>O coordenador do projeto terá uma equipe composta por apenas 1 (um) desenvolvedor (programador), necessitará de um laboratório e um microcomputador com sistema operacional Linux (Debian)</w:t>
       </w:r>
       <w:r>
         <w:rPr>
@@ -966,14 +826,12 @@
         </w:rPr>
         <w:t xml:space="preserve"> para o desenvolvimento do software (</w:t>
       </w:r>
-      <w:proofErr w:type="spellStart"/>
       <w:r>
         <w:rPr>
           <w:rFonts w:ascii="Arial" w:hAnsi="Arial" w:cs="Arial"/>
         </w:rPr>
         <w:t>Middleware</w:t>
       </w:r>
-      <w:proofErr w:type="spellEnd"/>
       <w:r>
         <w:rPr>
           <w:rFonts w:ascii="Arial" w:hAnsi="Arial" w:cs="Arial"/>
@@ -1125,16 +983,8 @@
         <w:rPr>
           <w:rFonts w:ascii="Arial" w:hAnsi="Arial" w:cs="Arial"/>
         </w:rPr>
-        <w:t xml:space="preserve">selecionar o projeto </w:t>
-      </w:r>
-      <w:proofErr w:type="spellStart"/>
-      <w:r>
-        <w:rPr>
-          <w:rFonts w:ascii="Arial" w:hAnsi="Arial" w:cs="Arial"/>
-        </w:rPr>
-        <w:t>VIZIAtm</w:t>
-      </w:r>
-      <w:proofErr w:type="spellEnd"/>
+        <w:t>selecionar o projeto VIZIAtm</w:t>
+      </w:r>
     </w:p>
     <w:p>
       <w:pPr>
@@ -1298,25 +1148,7 @@
                       <w:b/>
                       <w:color w:val="595959" w:themeColor="text1" w:themeTint="A6"/>
                     </w:rPr>
-                    <w:t xml:space="preserve">Rodrigo </w:t>
-                  </w:r>
-                  <w:proofErr w:type="spellStart"/>
-                  <w:r>
-                    <w:rPr>
-                      <w:rFonts w:ascii="Arial Black" w:hAnsi="Arial Black"/>
-                      <w:b/>
-                      <w:color w:val="595959" w:themeColor="text1" w:themeTint="A6"/>
-                    </w:rPr>
-                    <w:t>Della</w:t>
-                  </w:r>
-                  <w:proofErr w:type="spellEnd"/>
-                  <w:r>
-                    <w:rPr>
-                      <w:rFonts w:ascii="Arial Black" w:hAnsi="Arial Black"/>
-                      <w:b/>
-                      <w:color w:val="595959" w:themeColor="text1" w:themeTint="A6"/>
-                    </w:rPr>
-                    <w:t xml:space="preserve"> Justina</w:t>
+                    <w:t>Rodrigo Della Justina</w:t>
                   </w:r>
                   <w:r>
                     <w:rPr>
@@ -1397,34 +1229,14 @@
                       <w:color w:val="595959" w:themeColor="text1" w:themeTint="A6"/>
                     </w:rPr>
                   </w:pPr>
-                  <w:proofErr w:type="spellStart"/>
                   <w:r>
                     <w:rPr>
                       <w:rFonts w:ascii="Arial Black" w:hAnsi="Arial Black"/>
                       <w:b/>
                       <w:color w:val="595959" w:themeColor="text1" w:themeTint="A6"/>
                     </w:rPr>
-                    <w:t>Elizandra</w:t>
+                    <w:t>Elizandra Fiorin</w:t>
                   </w:r>
-                  <w:proofErr w:type="spellEnd"/>
-                  <w:r>
-                    <w:rPr>
-                      <w:rFonts w:ascii="Arial Black" w:hAnsi="Arial Black"/>
-                      <w:b/>
-                      <w:color w:val="595959" w:themeColor="text1" w:themeTint="A6"/>
-                    </w:rPr>
-                    <w:t xml:space="preserve"> </w:t>
-                  </w:r>
-                  <w:proofErr w:type="spellStart"/>
-                  <w:r>
-                    <w:rPr>
-                      <w:rFonts w:ascii="Arial Black" w:hAnsi="Arial Black"/>
-                      <w:b/>
-                      <w:color w:val="595959" w:themeColor="text1" w:themeTint="A6"/>
-                    </w:rPr>
-                    <w:t>Fiorin</w:t>
-                  </w:r>
-                  <w:proofErr w:type="spellEnd"/>
                 </w:p>
               </w:tc>
               <w:tc>

</xml_diff>